<commit_message>
pulled the new bullet points in a dict
</commit_message>
<xml_diff>
--- a/Kea Braekman Resume Updated.docx
+++ b/Kea Braekman Resume Updated.docx
@@ -233,119 +233,50 @@
         </w:rPr>
       </w:pPr>
       <w:r>
-        <w:t>Based on the given job description, here are the missing keywords in the resume:</w:t>
+        <w:t xml:space="preserve">STEP 1 : </w:t>
+        <w:br/>
+        <w:t>Keywords in job description not present in the resume: ELK Stack, Elasticsearch, Logstash, Kibana, JavaScript, New Relic, OpenSearch, Microservices, Serverless Stacks, 99.99% uptime, 99% quality of service, AWS Cloudformation, Jenkins, Medical devices domain, AWS non-prod/prod systems.</w:t>
         <w:br/>
         <w:br/>
-        <w:t xml:space="preserve">Experience: </w:t>
+        <w:t xml:space="preserve">STEP 2: </w:t>
+        <w:br/>
+        <w:t>Ranking keywords in order of importance: AWS non-prod/prod systems, 99.99% uptime, 99% quality of service, ELK Stack, Elasticsearch, Logstash, Kibana, Serverless Stacks, AWS Cloudformation, Jenkins, New Relic, OpenSearch, Microservices, JavaScript, Medical devices domain.</w:t>
         <w:br/>
         <w:br/>
-        <w:t>1. Overseeing the development process</w:t>
+        <w:t>STEP 3:</w:t>
         <w:br/>
-        <w:t>2. Implementation and monitoring of automated testing</w:t>
+        <w:t xml:space="preserve">1. Enhanced system reliability by ensuring 99.99% uptime and 99% quality of service through implementation of ELK Stack (Elasticsearch, Logstash, Kibana) and AWS non-prod/prod systems. </w:t>
         <w:br/>
-        <w:t>3. Ensuring applications are thoroughly tested</w:t>
+        <w:t xml:space="preserve">2. Boosted application performance by integrating Serverless Stacks and AWS Cloudformation, facilitating streamlining of deployment and management processes. </w:t>
         <w:br/>
-        <w:t>4. Liaising with application teams, business stakeholders, other IT, EA, Legal, Privacy and cloud-ops teams and clients</w:t>
-        <w:br/>
-        <w:t>5. Overseeing maintenance of applications</w:t>
-        <w:br/>
-        <w:t>6. Understanding and ability to implement data security both in motion and at rest</w:t>
-        <w:br/>
-        <w:t>7. Strong experience communicating and building relationships with both technical and non-technical customers</w:t>
-        <w:br/>
-        <w:t>8. Experience with Google marketing platforms (GA, GTM,Looker) and cloud platforms (GCP and Azure)</w:t>
-        <w:br/>
-        <w:t>9. Proficiency with JIRA/Confluence</w:t>
-        <w:br/>
-        <w:t>10. Experienced with Agile and Waterfall development methodologies</w:t>
+        <w:t>3. Accelerated development cycles by deploying Jenkins for CI/CD, and incorporating JavaScript for scripting, resulting in more efficient code releases and issue resolution.</w:t>
         <w:br/>
         <w:br/>
-        <w:t>Technology/Skills:</w:t>
+        <w:t xml:space="preserve">STEP 4: </w:t>
+        <w:br/>
+        <w:t>Bullet 1 - Section A</w:t>
+        <w:br/>
+        <w:t>Bullet 2 - Section A</w:t>
+        <w:br/>
+        <w:t>Bullet 3 - Section B</w:t>
         <w:br/>
         <w:br/>
-        <w:t>1. In-depth knowledge of Java, including recent versions</w:t>
+        <w:t>STEP 5:</w:t>
         <w:br/>
-        <w:t>2. Hands-on experience with Spring Boot for building microservices</w:t>
+        <w:t>Bullet 1 replaces bullet 1 in Section A</w:t>
         <w:br/>
-        <w:t>3. Experience with integrating third-party APIs and services</w:t>
+        <w:t>Bullet 2 replaces bullet 3 in Section A</w:t>
         <w:br/>
-        <w:t>4. Knowledge of CI/CD pipelines and tools such as Jenkins, Nexus</w:t>
-        <w:br/>
-        <w:t>5. Experience with containerization using Docker and orchestration using AWS Fargate</w:t>
-        <w:br/>
-        <w:t>6. Proficiency in deploying and managing applications on AWS, knowledge of cloud best practices</w:t>
-        <w:br/>
-        <w:t>7. Web development technology such as HTML, Javascript, PHP, , Angular, React, CSS</w:t>
-        <w:br/>
-        <w:t>8. Strong knowledge of JAVA, Microservices, Python, and SQL programming skills</w:t>
-        <w:br/>
-        <w:t>9. Experience with Microsoft Office</w:t>
+        <w:t>Bullet 3 replaces bullet 4 in Section B</w:t>
         <w:br/>
         <w:br/>
-        <w:t>Based on the importance in relation to the job, the rank of the missing keywords is as follows:</w:t>
+        <w:t>STEP 6:</w:t>
         <w:br/>
+        <w:t>Enhanced system reliability by ensuring 99.99% uptime and 99% quality of service through implementation of ELK Stack (Elasticsearch, Logstash, Kibana) and AWS non-prod/prod systems. 1</w:t>
         <w:br/>
-        <w:t>1. Overseeing the development process</w:t>
+        <w:t>Boosted application performance by integrating Serverless Stacks and AWS Cloudformation, facilitating streamlining of deployment and management processes. 3</w:t>
         <w:br/>
-        <w:t>2. In-depth knowledge of Java, including recent versions</w:t>
-        <w:br/>
-        <w:t>3. Hands-on experience with Spring Boot for building microservices</w:t>
-        <w:br/>
-        <w:t>4. Experience with integrating third-party APIs and services</w:t>
-        <w:br/>
-        <w:t>5. Knowledge of CI/CD pipelines and tools such as Jenkins, Nexus</w:t>
-        <w:br/>
-        <w:t>6. Understanding and ability to implement data security both in motion and at rest</w:t>
-        <w:br/>
-        <w:t>7. Strong experience communicating and building relationships with both technical and non-technical customers</w:t>
-        <w:br/>
-        <w:t>8. Implementation and monitoring of automated testing</w:t>
-        <w:br/>
-        <w:t>9. Proficiency in deploying and managing applications on AWS, knowledge of cloud best practices</w:t>
-        <w:br/>
-        <w:t>10. Experience with Google marketing platforms (GA, GTM,Looker) and cloud platforms (GCP and Azure)</w:t>
-        <w:br/>
-        <w:br/>
-        <w:t>Now, let's create 1-3 bullets that include as many missing keywords as possible:</w:t>
-        <w:br/>
-        <w:br/>
-        <w:t>1. Oversaw the development process by utilizing in-depth knowledge of Java and Spring Boot, leading to efficient creation and deployment of microservices. This also included the integration of third-party APIs and services, complemented with firm grasp over CI/CD pipelines using Jenkins and Nexus.</w:t>
-        <w:br/>
-        <w:t>2. Implemented and monitored automated testing for applications to ensure thorough testing and high quality. This was paired with proficiency in deploying and managing applications on AWS, adhering to best cloud practices.</w:t>
-        <w:br/>
-        <w:t>3. Demonstrated strong experience in communicating and building relationships with both technical and non-technical customers, leading to seamless project execution. Also, gained experience with Google marketing platforms and cloud platforms like GCP and Azure.</w:t>
-        <w:br/>
-        <w:br/>
-        <w:t>Next, we'll replace the least relevant bullets in the resume with the newly created ones. The least relevant bullets seem to be:</w:t>
-        <w:br/>
-        <w:br/>
-        <w:t>1. "Developed a web scraping Python bot that saved 160+ hours of manual data entry by curling client financial data into an Excel spreadsheet."</w:t>
-        <w:br/>
-        <w:t>2. "Researched and drafted proposals for Cloud Engineering and FedRAMP projects for the Department of Defense."</w:t>
-        <w:br/>
-        <w:t>3. "Automated TLS certificate creation by developing a Gitlab CI pipeline leveraging AWS ACM across 50+ instances."</w:t>
-        <w:br/>
-        <w:br/>
-        <w:t>The updated resume would then be:</w:t>
-        <w:br/>
-        <w:br/>
-        <w:t>Booz Allen Hamilton Staff Engineer | Sept. 2022 – Present Aug. 2020 – Present</w:t>
-        <w:br/>
-        <w:t>Remote</w:t>
-        <w:br/>
-        <w:t>▪ Full Services Team - Hybrid Legacy Application Migration to AWS.</w:t>
-        <w:br/>
-        <w:t>o Oversaw the development process by utilizing in-depth knowledge of Java and Spring Boot, leading to efficient creation and deployment of microservices. This also included the integration of third-party APIs and services, complemented with firm grasp over CI/CD pipelines using Jenkins and Nexus.</w:t>
-        <w:br/>
-        <w:t>o Implemented and monitored automated testing for applications to ensure thorough testing and high quality. This was paired with proficiency in deploying and managing applications on AWS, adhering to best cloud practices.</w:t>
-        <w:br/>
-        <w:t>o Demonstrated strong experience in communicating and building relationships with both technical and non-technical customers, leading to seamless project execution. Also, gained experience with Google marketing platforms and cloud platforms like GCP and Azure.</w:t>
-        <w:br/>
-        <w:t>▪ Security Services Team - Deployed and Maintained Security Infrastructure.</w:t>
-        <w:br/>
-        <w:t>o Deployed and maintained Tenable SC and Trend Micro across 10+ multi-region AWS accounts, significantly decreased vulnerabilities by automating security scans.</w:t>
-        <w:br/>
-        <w:t>o Improved the patching process for security assets which saved 5 hours a week by automating updates using AWS Inspector, Lambda, and Step Functions.</w:t>
+        <w:t>Accelerated development cycles by deploying Jenkins for CI/CD, and incorporating JavaScript for scripting, resulting in more efficient code releases and issue resolution. 4</w:t>
       </w:r>
     </w:p>
     <w:p>

</xml_diff>